<commit_message>
Commit de la documentation et library
</commit_message>
<xml_diff>
--- a/Documentation/Martins_Rodrigues-AnalysePreliminaire.docx
+++ b/Documentation/Martins_Rodrigues-AnalysePreliminaire.docx
@@ -29,18 +29,39 @@
         <w:t xml:space="preserve"> est  </w:t>
       </w:r>
       <w:r>
-        <w:t>ge-blague.ch</w:t>
-      </w:r>
-      <w:r>
-        <w:t xml:space="preserve">. J’ai choisi cette idée de projet car c’est l’une des seules idées qui me </w:t>
-      </w:r>
-      <w:proofErr w:type="gramStart"/>
-      <w:r>
-        <w:t>donnais</w:t>
-      </w:r>
-      <w:proofErr w:type="gramEnd"/>
-      <w:r>
-        <w:t xml:space="preserve"> envie d’approfondir. Le but est de donner une plateforme aux utilisateurs sur laquelle ils ont la possibilité </w:t>
+        <w:t>« </w:t>
+      </w:r>
+      <w:r>
+        <w:t>GE-B</w:t>
+      </w:r>
+      <w:r>
+        <w:t>lague.ch</w:t>
+      </w:r>
+      <w:r>
+        <w:t> »</w:t>
+      </w:r>
+      <w:r>
+        <w:t xml:space="preserve">. </w:t>
+      </w:r>
+      <w:r>
+        <w:t>Nous avons</w:t>
+      </w:r>
+      <w:r>
+        <w:t xml:space="preserve"> choisi cette idée de projet car </w:t>
+      </w:r>
+      <w:r>
+        <w:t>nous aimons les sites en lien avec l’</w:t>
+      </w:r>
+      <w:r>
+        <w:t>humour,</w:t>
+      </w:r>
+      <w:r>
+        <w:t xml:space="preserve"> ce sujet nous a donné envie</w:t>
+      </w:r>
+      <w:bookmarkStart w:id="0" w:name="_GoBack"/>
+      <w:bookmarkEnd w:id="0"/>
+      <w:r>
+        <w:t xml:space="preserve">. Le but est de donner une plateforme aux utilisateurs sur laquelle ils ont la possibilité </w:t>
       </w:r>
       <w:r>
         <w:t xml:space="preserve">d’ajouter des blagues, images et vidéos drôles. </w:t>
@@ -65,15 +86,10 @@
     </w:p>
     <w:p>
       <w:r>
-        <w:t xml:space="preserve">Elève 1 : Martins de </w:t>
-      </w:r>
-      <w:proofErr w:type="spellStart"/>
-      <w:r>
-        <w:t>Freitas</w:t>
-      </w:r>
-      <w:proofErr w:type="spellEnd"/>
-      <w:r>
-        <w:t xml:space="preserve">, Miguel, </w:t>
+        <w:t>Elève 1 : Martins de Freitas</w:t>
+      </w:r>
+      <w:r>
+        <w:t xml:space="preserve"> Miguel, </w:t>
       </w:r>
       <w:hyperlink r:id="rId9" w:history="1">
         <w:r>
@@ -89,15 +105,10 @@
         <w:t>Elève 2 :</w:t>
       </w:r>
       <w:r>
-        <w:t xml:space="preserve"> Santos Rodrigues, </w:t>
-      </w:r>
-      <w:proofErr w:type="spellStart"/>
-      <w:r>
-        <w:t>Micaël</w:t>
-      </w:r>
-      <w:proofErr w:type="spellEnd"/>
-      <w:r>
-        <w:t xml:space="preserve">, </w:t>
+        <w:t> Santos Rodrigues</w:t>
+      </w:r>
+      <w:r>
+        <w:t xml:space="preserve"> Micaël, </w:t>
       </w:r>
       <w:hyperlink r:id="rId10" w:history="1">
         <w:r>
@@ -363,30 +374,24 @@
     <w:p>
       <w:pPr>
         <w:pStyle w:val="Lgende"/>
+        <w:jc w:val="center"/>
       </w:pPr>
       <w:r>
         <w:t xml:space="preserve">Figure </w:t>
       </w:r>
-      <w:r>
-        <w:fldChar w:fldCharType="begin"/>
-      </w:r>
-      <w:r>
-        <w:instrText xml:space="preserve"> SEQ Figure \* ARABIC </w:instrText>
-      </w:r>
-      <w:r>
-        <w:fldChar w:fldCharType="separate"/>
-      </w:r>
+      <w:fldSimple w:instr=" SEQ Figure \* ARABIC ">
+        <w:r>
+          <w:rPr>
+            <w:noProof/>
+          </w:rPr>
+          <w:t>1</w:t>
+        </w:r>
+      </w:fldSimple>
       <w:r>
         <w:rPr>
           <w:noProof/>
         </w:rPr>
-        <w:t>1</w:t>
-      </w:r>
-      <w:r>
-        <w:rPr>
-          <w:noProof/>
-        </w:rPr>
-        <w:fldChar w:fldCharType="end"/>
+        <w:t xml:space="preserve"> </w:t>
       </w:r>
       <w:r>
         <w:t xml:space="preserve"> 9gag.com</w:t>
@@ -442,30 +447,24 @@
     <w:p>
       <w:pPr>
         <w:pStyle w:val="Lgende"/>
+        <w:jc w:val="center"/>
       </w:pPr>
       <w:r>
         <w:t xml:space="preserve">Figure </w:t>
       </w:r>
-      <w:r>
-        <w:fldChar w:fldCharType="begin"/>
-      </w:r>
-      <w:r>
-        <w:instrText xml:space="preserve"> SEQ Figure \* ARABIC </w:instrText>
-      </w:r>
-      <w:r>
-        <w:fldChar w:fldCharType="separate"/>
-      </w:r>
+      <w:fldSimple w:instr=" SEQ Figure \* ARABIC ">
+        <w:r>
+          <w:rPr>
+            <w:noProof/>
+          </w:rPr>
+          <w:t>2</w:t>
+        </w:r>
+      </w:fldSimple>
       <w:r>
         <w:rPr>
           <w:noProof/>
         </w:rPr>
-        <w:t>2</w:t>
-      </w:r>
-      <w:r>
-        <w:rPr>
-          <w:noProof/>
-        </w:rPr>
-        <w:fldChar w:fldCharType="end"/>
+        <w:t xml:space="preserve"> </w:t>
       </w:r>
       <w:r>
         <w:t xml:space="preserve"> 9gag Ajout contenu</w:t>
@@ -522,30 +521,24 @@
     <w:p>
       <w:pPr>
         <w:pStyle w:val="Lgende"/>
+        <w:jc w:val="center"/>
       </w:pPr>
       <w:r>
         <w:t xml:space="preserve">Figure </w:t>
       </w:r>
-      <w:r>
-        <w:fldChar w:fldCharType="begin"/>
-      </w:r>
-      <w:r>
-        <w:instrText xml:space="preserve"> SEQ Figure \* ARABIC </w:instrText>
-      </w:r>
-      <w:r>
-        <w:fldChar w:fldCharType="separate"/>
-      </w:r>
+      <w:fldSimple w:instr=" SEQ Figure \* ARABIC ">
+        <w:r>
+          <w:rPr>
+            <w:noProof/>
+          </w:rPr>
+          <w:t>3</w:t>
+        </w:r>
+      </w:fldSimple>
       <w:r>
         <w:rPr>
           <w:noProof/>
         </w:rPr>
-        <w:t>3</w:t>
-      </w:r>
-      <w:r>
-        <w:rPr>
-          <w:noProof/>
-        </w:rPr>
-        <w:fldChar w:fldCharType="end"/>
+        <w:t xml:space="preserve"> </w:t>
       </w:r>
       <w:r>
         <w:t xml:space="preserve"> Ajout commentaire</w:t>
@@ -601,30 +594,24 @@
     <w:p>
       <w:pPr>
         <w:pStyle w:val="Lgende"/>
+        <w:jc w:val="center"/>
       </w:pPr>
       <w:r>
         <w:t xml:space="preserve">Figure </w:t>
       </w:r>
-      <w:r>
-        <w:fldChar w:fldCharType="begin"/>
-      </w:r>
-      <w:r>
-        <w:instrText xml:space="preserve"> SEQ Figure \* ARABIC </w:instrText>
-      </w:r>
-      <w:r>
-        <w:fldChar w:fldCharType="separate"/>
-      </w:r>
+      <w:fldSimple w:instr=" SEQ Figure \* ARABIC ">
+        <w:r>
+          <w:rPr>
+            <w:noProof/>
+          </w:rPr>
+          <w:t>4</w:t>
+        </w:r>
+      </w:fldSimple>
       <w:r>
         <w:rPr>
           <w:noProof/>
         </w:rPr>
-        <w:t>4</w:t>
-      </w:r>
-      <w:r>
-        <w:rPr>
-          <w:noProof/>
-        </w:rPr>
-        <w:fldChar w:fldCharType="end"/>
+        <w:t xml:space="preserve"> </w:t>
       </w:r>
       <w:r>
         <w:t xml:space="preserve"> Sélection de la catégorie</w:t>
@@ -659,41 +646,35 @@
         </w:numPr>
       </w:pPr>
       <w:r>
-        <w:t xml:space="preserve">Utilisation de </w:t>
-      </w:r>
-      <w:proofErr w:type="spellStart"/>
-      <w:r>
-        <w:t>Bootstrap</w:t>
-      </w:r>
-      <w:proofErr w:type="spellEnd"/>
-    </w:p>
-    <w:p/>
+        <w:t>Utilisation de Bootstrap</w:t>
+      </w:r>
+    </w:p>
     <w:p>
       <w:pPr>
         <w:pStyle w:val="Titre4"/>
       </w:pPr>
       <w:r>
+        <w:t>Points faibles :</w:t>
+      </w:r>
+    </w:p>
+    <w:p>
+      <w:pPr>
+        <w:pStyle w:val="Paragraphedeliste"/>
+        <w:numPr>
+          <w:ilvl w:val="0"/>
+          <w:numId w:val="2"/>
+        </w:numPr>
+      </w:pPr>
+      <w:r>
+        <w:t>Compte nécessaire pour ajouter du contenu.</w:t>
+      </w:r>
+    </w:p>
+    <w:p>
+      <w:pPr>
+        <w:pStyle w:val="Titre3"/>
+      </w:pPr>
+      <w:r>
         <w:lastRenderedPageBreak/>
-        <w:t>Points faibles :</w:t>
-      </w:r>
-    </w:p>
-    <w:p>
-      <w:pPr>
-        <w:pStyle w:val="Paragraphedeliste"/>
-        <w:numPr>
-          <w:ilvl w:val="0"/>
-          <w:numId w:val="2"/>
-        </w:numPr>
-      </w:pPr>
-      <w:r>
-        <w:t>Compte nécessaire pour ajouter du contenu.</w:t>
-      </w:r>
-    </w:p>
-    <w:p>
-      <w:pPr>
-        <w:pStyle w:val="Titre3"/>
-      </w:pPr>
-      <w:r>
         <w:t>Abrutis</w:t>
       </w:r>
     </w:p>
@@ -747,41 +728,207 @@
     <w:p>
       <w:pPr>
         <w:pStyle w:val="Lgende"/>
+        <w:jc w:val="center"/>
       </w:pPr>
       <w:r>
         <w:t xml:space="preserve">Figure </w:t>
       </w:r>
-      <w:r>
-        <w:fldChar w:fldCharType="begin"/>
-      </w:r>
-      <w:r>
-        <w:instrText xml:space="preserve"> SEQ Figure \* ARABIC </w:instrText>
-      </w:r>
-      <w:r>
-        <w:fldChar w:fldCharType="separate"/>
+      <w:fldSimple w:instr=" SEQ Figure \* ARABIC ">
+        <w:r>
+          <w:rPr>
+            <w:noProof/>
+          </w:rPr>
+          <w:t>5</w:t>
+        </w:r>
+      </w:fldSimple>
+      <w:r>
+        <w:t xml:space="preserve"> Abrutis.com</w:t>
+      </w:r>
+    </w:p>
+    <w:p>
+      <w:pPr>
+        <w:pStyle w:val="Titre4"/>
+      </w:pPr>
+      <w:r>
+        <w:t>Points forts :</w:t>
+      </w:r>
+    </w:p>
+    <w:p>
+      <w:pPr>
+        <w:pStyle w:val="Paragraphedeliste"/>
+        <w:numPr>
+          <w:ilvl w:val="0"/>
+          <w:numId w:val="2"/>
+        </w:numPr>
+      </w:pPr>
+      <w:r>
+        <w:t>Des catégories / menu se rapprochant de notre idée.</w:t>
+      </w:r>
+    </w:p>
+    <w:p>
+      <w:pPr>
+        <w:pStyle w:val="Titre4"/>
+      </w:pPr>
+      <w:r>
+        <w:t>Points faibles :</w:t>
+      </w:r>
+    </w:p>
+    <w:p>
+      <w:pPr>
+        <w:pStyle w:val="Paragraphedeliste"/>
+        <w:numPr>
+          <w:ilvl w:val="0"/>
+          <w:numId w:val="2"/>
+        </w:numPr>
+      </w:pPr>
+      <w:r>
+        <w:t>Design dépassé.</w:t>
+      </w:r>
+    </w:p>
+    <w:p>
+      <w:pPr>
+        <w:pStyle w:val="Paragraphedeliste"/>
+        <w:numPr>
+          <w:ilvl w:val="0"/>
+          <w:numId w:val="2"/>
+        </w:numPr>
+      </w:pPr>
+      <w:r>
+        <w:t>Compte nécessaire pour ajouter du contenu.</w:t>
+      </w:r>
+    </w:p>
+    <w:p>
+      <w:pPr>
+        <w:pStyle w:val="Titre2"/>
+      </w:pPr>
+      <w:r>
+        <w:t>Cahier des charges détaillé</w:t>
+      </w:r>
+    </w:p>
+    <w:p>
+      <w:pPr>
+        <w:pStyle w:val="Titre3"/>
+      </w:pPr>
+      <w:r>
+        <w:t>Définition de l’audience</w:t>
+      </w:r>
+    </w:p>
+    <w:p>
+      <w:r>
+        <w:t xml:space="preserve">Les personnes ciblées </w:t>
+      </w:r>
+      <w:r>
+        <w:t>sont celles q</w:t>
+      </w:r>
+      <w:r>
+        <w:t>ui</w:t>
+      </w:r>
+      <w:r>
+        <w:t xml:space="preserve"> souhaitent passer </w:t>
+      </w:r>
+      <w:r>
+        <w:t>moment</w:t>
+      </w:r>
+      <w:r>
+        <w:t xml:space="preserve"> ludique</w:t>
+      </w:r>
+      <w:r>
+        <w:t xml:space="preserve"> </w:t>
+      </w:r>
+      <w:r>
+        <w:t xml:space="preserve"> en visualisant le contenu proposé par notre site Web.</w:t>
+      </w:r>
+    </w:p>
+    <w:p>
+      <w:pPr>
+        <w:pStyle w:val="Titre3"/>
+      </w:pPr>
+      <w:r>
+        <w:t>Définition du contenu et des fonctionnalités</w:t>
+      </w:r>
+    </w:p>
+    <w:p>
+      <w:pPr>
+        <w:pStyle w:val="Paragraphedeliste"/>
+        <w:numPr>
+          <w:ilvl w:val="0"/>
+          <w:numId w:val="2"/>
+        </w:numPr>
+      </w:pPr>
+      <w:r>
+        <w:t xml:space="preserve">Les utilisateurs pourront naviguer </w:t>
+      </w:r>
+      <w:r>
+        <w:t>dans les différentes catégories</w:t>
+      </w:r>
+      <w:r>
+        <w:t xml:space="preserve"> q</w:t>
+      </w:r>
+      <w:r>
+        <w:t>u</w:t>
+      </w:r>
+      <w:r>
+        <w:t xml:space="preserve">i sont proposé : images, vidéos et </w:t>
+      </w:r>
+      <w:r>
+        <w:t>blagues</w:t>
+      </w:r>
+      <w:r>
+        <w:t>.</w:t>
+      </w:r>
+    </w:p>
+    <w:p>
+      <w:pPr>
+        <w:pStyle w:val="Paragraphedeliste"/>
+        <w:numPr>
+          <w:ilvl w:val="0"/>
+          <w:numId w:val="2"/>
+        </w:numPr>
+      </w:pPr>
+      <w:r>
+        <w:t>Ils auront la possibilité d</w:t>
+      </w:r>
+      <w:r>
+        <w:t>’ajouter du contenu sans avoir à crée un compte.</w:t>
+      </w:r>
+    </w:p>
+    <w:p>
+      <w:pPr>
+        <w:pStyle w:val="Paragraphedeliste"/>
+        <w:numPr>
+          <w:ilvl w:val="0"/>
+          <w:numId w:val="2"/>
+        </w:numPr>
+      </w:pPr>
+      <w:r>
+        <w:t>Lors de la création</w:t>
+      </w:r>
+      <w:r>
+        <w:t xml:space="preserve"> du post, l’utilisateur aura le choix </w:t>
+      </w:r>
+      <w:r>
+        <w:t xml:space="preserve">de sélectionner une </w:t>
+      </w:r>
+      <w:r>
+        <w:t>section parmi les suivantes : « </w:t>
       </w:r>
       <w:r>
         <w:rPr>
-          <w:noProof/>
+          <w:i/>
         </w:rPr>
-        <w:t>5</w:t>
+        <w:t>Drôle; Sport; Voiture ; Nourriture; Déguisement; Jeux; GIF;</w:t>
       </w:r>
       <w:r>
         <w:rPr>
-          <w:noProof/>
+          <w:i/>
         </w:rPr>
-        <w:fldChar w:fldCharType="end"/>
-      </w:r>
-      <w:r>
-        <w:t xml:space="preserve"> Abrutis.com</w:t>
-      </w:r>
-    </w:p>
-    <w:p>
-      <w:pPr>
-        <w:pStyle w:val="Titre4"/>
-      </w:pPr>
-      <w:r>
-        <w:t>Points forts :</w:t>
+        <w:t xml:space="preserve"> +18</w:t>
+      </w:r>
+      <w:r>
+        <w:t> »</w:t>
+      </w:r>
+      <w:r>
+        <w:t>. Ensuite, l’utilisateur aura également la possibilité d’ajouter un titre à ça publication.</w:t>
       </w:r>
     </w:p>
     <w:p>
@@ -793,125 +940,10 @@
         </w:numPr>
       </w:pPr>
       <w:r>
-        <w:t>Des catégories / menu se rapprochant de notre idée.</w:t>
-      </w:r>
-    </w:p>
-    <w:p>
-      <w:pPr>
-        <w:pStyle w:val="Titre4"/>
-      </w:pPr>
-      <w:r>
-        <w:t>Points faibles :</w:t>
-      </w:r>
-    </w:p>
-    <w:p>
-      <w:pPr>
-        <w:pStyle w:val="Paragraphedeliste"/>
-        <w:numPr>
-          <w:ilvl w:val="0"/>
-          <w:numId w:val="2"/>
-        </w:numPr>
-      </w:pPr>
-      <w:r>
-        <w:t>Design dépassé.</w:t>
-      </w:r>
-    </w:p>
-    <w:p>
-      <w:pPr>
-        <w:pStyle w:val="Paragraphedeliste"/>
-        <w:numPr>
-          <w:ilvl w:val="0"/>
-          <w:numId w:val="2"/>
-        </w:numPr>
-      </w:pPr>
-      <w:r>
-        <w:t>Compte nécessaire pour ajouter du contenu.</w:t>
-      </w:r>
-    </w:p>
-    <w:p>
-      <w:pPr>
-        <w:pStyle w:val="Titre2"/>
-      </w:pPr>
-      <w:r>
-        <w:t>Cahier des charges détaillé</w:t>
-      </w:r>
-    </w:p>
-    <w:p>
-      <w:pPr>
-        <w:pStyle w:val="Titre3"/>
-      </w:pPr>
-      <w:r>
-        <w:t>Définition de l’audience</w:t>
-      </w:r>
-    </w:p>
-    <w:p>
-      <w:r>
-        <w:t>Les personnes ciblées sont des personnes qui ont envie de passer un bon moment devant des blagues, vidéos et images drôles.</w:t>
-      </w:r>
-    </w:p>
-    <w:p>
-      <w:pPr>
-        <w:pStyle w:val="Titre3"/>
-      </w:pPr>
-      <w:r>
-        <w:t>Définition du contenu et des fonctionnalités</w:t>
-      </w:r>
-    </w:p>
-    <w:p>
-      <w:pPr>
-        <w:pStyle w:val="Paragraphedeliste"/>
-        <w:numPr>
-          <w:ilvl w:val="0"/>
-          <w:numId w:val="2"/>
-        </w:numPr>
-      </w:pPr>
-      <w:r>
-        <w:t>Les utilisateurs pourront se déplacer dans les différentes catégories d’images/vidéos/blagues.</w:t>
-      </w:r>
-    </w:p>
-    <w:p>
-      <w:pPr>
-        <w:pStyle w:val="Paragraphedeliste"/>
-        <w:numPr>
-          <w:ilvl w:val="0"/>
-          <w:numId w:val="2"/>
-        </w:numPr>
-      </w:pPr>
-      <w:r>
-        <w:t>Ils auront la possibilité d</w:t>
-      </w:r>
-      <w:r>
-        <w:t>’ajouter du contenu sans avoir à crée un compte.</w:t>
-      </w:r>
-    </w:p>
-    <w:p>
-      <w:pPr>
-        <w:pStyle w:val="Paragraphedeliste"/>
-        <w:numPr>
-          <w:ilvl w:val="0"/>
-          <w:numId w:val="2"/>
-        </w:numPr>
-      </w:pPr>
-      <w:r>
-        <w:t>Lors de la création du post, l’utilisateur aura la possibilité de sélectionner une catégorie pour classer son post</w:t>
-      </w:r>
-      <w:r>
-        <w:t xml:space="preserve"> et ajouter un titre</w:t>
-      </w:r>
-      <w:r>
-        <w:t>.</w:t>
-      </w:r>
-    </w:p>
-    <w:p>
-      <w:pPr>
-        <w:pStyle w:val="Paragraphedeliste"/>
-        <w:numPr>
-          <w:ilvl w:val="0"/>
-          <w:numId w:val="2"/>
-        </w:numPr>
-      </w:pPr>
-      <w:r>
-        <w:t>Les utilisateurs pourront voter pour des blagues/images/vidéos qu’ils aiment</w:t>
+        <w:t xml:space="preserve">Les utilisateurs pourront voter pour </w:t>
+      </w:r>
+      <w:r>
+        <w:t>les contenus qu’ils ont appréciés visualisé</w:t>
       </w:r>
     </w:p>
     <w:p>
@@ -963,26 +995,19 @@
       <w:r>
         <w:t xml:space="preserve">Figure </w:t>
       </w:r>
-      <w:r>
-        <w:fldChar w:fldCharType="begin"/>
-      </w:r>
-      <w:r>
-        <w:instrText xml:space="preserve"> SEQ Figure \* ARABIC </w:instrText>
-      </w:r>
-      <w:r>
-        <w:fldChar w:fldCharType="separate"/>
-      </w:r>
+      <w:fldSimple w:instr=" SEQ Figure \* ARABIC ">
+        <w:r>
+          <w:rPr>
+            <w:noProof/>
+          </w:rPr>
+          <w:t>6</w:t>
+        </w:r>
+      </w:fldSimple>
       <w:r>
         <w:rPr>
           <w:noProof/>
         </w:rPr>
-        <w:t>6</w:t>
-      </w:r>
-      <w:r>
-        <w:rPr>
-          <w:noProof/>
-        </w:rPr>
-        <w:fldChar w:fldCharType="end"/>
+        <w:t xml:space="preserve"> </w:t>
       </w:r>
       <w:r>
         <w:t>GE-Blague maquette : ajout de blagues (texte)</w:t>
@@ -1056,49 +1081,29 @@
       <w:r>
         <w:t xml:space="preserve">Figure </w:t>
       </w:r>
-      <w:r>
-        <w:fldChar w:fldCharType="begin"/>
-      </w:r>
-      <w:r>
-        <w:instrText xml:space="preserve"> SEQ Figure \* ARABIC </w:instrText>
-      </w:r>
-      <w:r>
-        <w:fldChar w:fldCharType="separate"/>
-      </w:r>
-      <w:r>
-        <w:rPr>
-          <w:noProof/>
-        </w:rPr>
-        <w:t>7</w:t>
-      </w:r>
-      <w:r>
-        <w:rPr>
-          <w:noProof/>
-        </w:rPr>
-        <w:fldChar w:fldCharType="end"/>
-      </w:r>
+      <w:fldSimple w:instr=" SEQ Figure \* ARABIC ">
+        <w:r>
+          <w:rPr>
+            <w:noProof/>
+          </w:rPr>
+          <w:t>7</w:t>
+        </w:r>
+      </w:fldSimple>
       <w:r>
         <w:t xml:space="preserve"> </w:t>
       </w:r>
       <w:r>
-        <w:t xml:space="preserve">GE-Blague maquette </w:t>
-      </w:r>
-      <w:proofErr w:type="gramStart"/>
-      <w:r>
-        <w:t>:</w:t>
-      </w:r>
-      <w:r>
-        <w:t>ajout</w:t>
-      </w:r>
-      <w:proofErr w:type="gramEnd"/>
-      <w:r>
-        <w:t xml:space="preserve"> de </w:t>
-      </w:r>
-      <w:proofErr w:type="spellStart"/>
-      <w:r>
-        <w:t>video</w:t>
-      </w:r>
-      <w:proofErr w:type="spellEnd"/>
+        <w:t>GE-Blague maquette :</w:t>
+      </w:r>
+      <w:r>
+        <w:t xml:space="preserve"> </w:t>
+      </w:r>
+      <w:r>
+        <w:t xml:space="preserve">ajout de </w:t>
+      </w:r>
+      <w:r>
+        <w:t>vidéo</w:t>
+      </w:r>
       <w:r>
         <w:t>/image</w:t>
       </w:r>
@@ -1133,27 +1138,14 @@
       <w:r>
         <w:t xml:space="preserve">Figure </w:t>
       </w:r>
-      <w:r>
-        <w:fldChar w:fldCharType="begin"/>
-      </w:r>
-      <w:r>
-        <w:instrText xml:space="preserve"> SEQ Figure \* ARABIC </w:instrText>
-      </w:r>
-      <w:r>
-        <w:fldChar w:fldCharType="separate"/>
-      </w:r>
-      <w:r>
-        <w:rPr>
-          <w:noProof/>
-        </w:rPr>
-        <w:t>8</w:t>
-      </w:r>
-      <w:r>
-        <w:rPr>
-          <w:noProof/>
-        </w:rPr>
-        <w:fldChar w:fldCharType="end"/>
-      </w:r>
+      <w:fldSimple w:instr=" SEQ Figure \* ARABIC ">
+        <w:r>
+          <w:rPr>
+            <w:noProof/>
+          </w:rPr>
+          <w:t>8</w:t>
+        </w:r>
+      </w:fldSimple>
       <w:r>
         <w:t xml:space="preserve"> </w:t>
       </w:r>
@@ -1163,11 +1155,9 @@
       <w:r>
         <w:t xml:space="preserve"> </w:t>
       </w:r>
-      <w:proofErr w:type="spellStart"/>
-      <w:r>
-        <w:t>a</w:t>
-      </w:r>
-      <w:proofErr w:type="spellEnd"/>
+      <w:r>
+        <w:t>à</w:t>
+      </w:r>
       <w:r>
         <w:t xml:space="preserve"> propos</w:t>
       </w:r>
@@ -1201,27 +1191,14 @@
       <w:r>
         <w:t xml:space="preserve">Figure </w:t>
       </w:r>
-      <w:r>
-        <w:fldChar w:fldCharType="begin"/>
-      </w:r>
-      <w:r>
-        <w:instrText xml:space="preserve"> SEQ Figure \* ARABIC </w:instrText>
-      </w:r>
-      <w:r>
-        <w:fldChar w:fldCharType="separate"/>
-      </w:r>
-      <w:r>
-        <w:rPr>
-          <w:noProof/>
-        </w:rPr>
-        <w:t>9</w:t>
-      </w:r>
-      <w:r>
-        <w:rPr>
-          <w:noProof/>
-        </w:rPr>
-        <w:fldChar w:fldCharType="end"/>
-      </w:r>
+      <w:fldSimple w:instr=" SEQ Figure \* ARABIC ">
+        <w:r>
+          <w:rPr>
+            <w:noProof/>
+          </w:rPr>
+          <w:t>9</w:t>
+        </w:r>
+      </w:fldSimple>
       <w:r>
         <w:t xml:space="preserve"> </w:t>
       </w:r>
@@ -1262,27 +1239,14 @@
       <w:r>
         <w:t xml:space="preserve">Figure </w:t>
       </w:r>
-      <w:r>
-        <w:fldChar w:fldCharType="begin"/>
-      </w:r>
-      <w:r>
-        <w:instrText xml:space="preserve"> SEQ Figure \* ARABIC </w:instrText>
-      </w:r>
-      <w:r>
-        <w:fldChar w:fldCharType="separate"/>
-      </w:r>
-      <w:r>
-        <w:rPr>
-          <w:noProof/>
-        </w:rPr>
-        <w:t>10</w:t>
-      </w:r>
-      <w:r>
-        <w:rPr>
-          <w:noProof/>
-        </w:rPr>
-        <w:fldChar w:fldCharType="end"/>
-      </w:r>
+      <w:fldSimple w:instr=" SEQ Figure \* ARABIC ">
+        <w:r>
+          <w:rPr>
+            <w:noProof/>
+          </w:rPr>
+          <w:t>10</w:t>
+        </w:r>
+      </w:fldSimple>
       <w:r>
         <w:t xml:space="preserve"> </w:t>
       </w:r>
@@ -1318,27 +1282,14 @@
       <w:r>
         <w:t xml:space="preserve">Figure </w:t>
       </w:r>
-      <w:r>
-        <w:fldChar w:fldCharType="begin"/>
-      </w:r>
-      <w:r>
-        <w:instrText xml:space="preserve"> SEQ Figure \* ARABIC </w:instrText>
-      </w:r>
-      <w:r>
-        <w:fldChar w:fldCharType="separate"/>
-      </w:r>
-      <w:r>
-        <w:rPr>
-          <w:noProof/>
-        </w:rPr>
-        <w:t>11</w:t>
-      </w:r>
-      <w:r>
-        <w:rPr>
-          <w:noProof/>
-        </w:rPr>
-        <w:fldChar w:fldCharType="end"/>
-      </w:r>
+      <w:fldSimple w:instr=" SEQ Figure \* ARABIC ">
+        <w:r>
+          <w:rPr>
+            <w:noProof/>
+          </w:rPr>
+          <w:t>11</w:t>
+        </w:r>
+      </w:fldSimple>
       <w:r>
         <w:t xml:space="preserve"> </w:t>
       </w:r>
@@ -1348,11 +1299,9 @@
       <w:r>
         <w:t xml:space="preserve"> affichage des </w:t>
       </w:r>
-      <w:proofErr w:type="spellStart"/>
-      <w:r>
-        <w:t>videos</w:t>
-      </w:r>
-      <w:proofErr w:type="spellEnd"/>
+      <w:r>
+        <w:t>vidéos</w:t>
+      </w:r>
     </w:p>
     <w:p>
       <w:pPr>
@@ -1389,37 +1338,40 @@
       </w:r>
     </w:p>
     <w:p>
+      <w:pPr>
+        <w:pStyle w:val="Paragraphedeliste"/>
+        <w:numPr>
+          <w:ilvl w:val="0"/>
+          <w:numId w:val="2"/>
+        </w:numPr>
+      </w:pPr>
       <w:r>
         <w:t>Tester le site sur plusieurs navigateurs pour vérifier la compatibilité.</w:t>
       </w:r>
     </w:p>
     <w:p>
+      <w:pPr>
+        <w:pStyle w:val="Paragraphedeliste"/>
+        <w:numPr>
+          <w:ilvl w:val="0"/>
+          <w:numId w:val="2"/>
+        </w:numPr>
+      </w:pPr>
       <w:r>
         <w:t>Insertion de plusieurs catégories de contenu (vidéos, images, texte).</w:t>
       </w:r>
     </w:p>
     <w:p>
-      <w:proofErr w:type="spellStart"/>
-      <w:r>
-        <w:t>Like</w:t>
-      </w:r>
-      <w:proofErr w:type="spellEnd"/>
-      <w:r>
-        <w:t xml:space="preserve"> / </w:t>
-      </w:r>
-      <w:proofErr w:type="spellStart"/>
-      <w:r>
-        <w:t>dislike</w:t>
-      </w:r>
-      <w:proofErr w:type="spellEnd"/>
-      <w:r>
-        <w:t xml:space="preserve"> les </w:t>
-      </w:r>
-      <w:proofErr w:type="spellStart"/>
-      <w:r>
-        <w:t>posts</w:t>
-      </w:r>
-      <w:proofErr w:type="spellEnd"/>
+      <w:pPr>
+        <w:pStyle w:val="Paragraphedeliste"/>
+        <w:numPr>
+          <w:ilvl w:val="0"/>
+          <w:numId w:val="2"/>
+        </w:numPr>
+      </w:pPr>
+      <w:r>
+        <w:t>Like / dislike les posts</w:t>
+      </w:r>
       <w:r>
         <w:t xml:space="preserve"> disponible</w:t>
       </w:r>
@@ -1544,15 +1496,16 @@
         </w:numPr>
       </w:pPr>
       <w:r>
-        <w:t xml:space="preserve">Nous allons utiliser </w:t>
-      </w:r>
-      <w:proofErr w:type="spellStart"/>
-      <w:r>
-        <w:t>NetBeans</w:t>
-      </w:r>
-      <w:proofErr w:type="spellEnd"/>
-      <w:r>
-        <w:t xml:space="preserve"> pour coder. C’est un IDE.</w:t>
+        <w:t>Nous allons utiliser NetBeans</w:t>
+      </w:r>
+      <w:r>
+        <w:t xml:space="preserve"> IDE</w:t>
+      </w:r>
+      <w:r>
+        <w:t xml:space="preserve"> 8.0.2</w:t>
+      </w:r>
+      <w:r>
+        <w:t xml:space="preserve"> pour coder.</w:t>
       </w:r>
     </w:p>
     <w:p>
@@ -1563,13 +1516,20 @@
           <w:numId w:val="2"/>
         </w:numPr>
       </w:pPr>
-      <w:proofErr w:type="spellStart"/>
       <w:r>
         <w:t>Balsamiq</w:t>
       </w:r>
-      <w:proofErr w:type="spellEnd"/>
-      <w:r>
-        <w:t xml:space="preserve"> pour la réalisation des maquettes.</w:t>
+      <w:r>
+        <w:t xml:space="preserve"> Mockup </w:t>
+      </w:r>
+      <w:r>
+        <w:t xml:space="preserve"> pour la réalisation des maquettes</w:t>
+      </w:r>
+      <w:r>
+        <w:t xml:space="preserve"> graphique</w:t>
+      </w:r>
+      <w:r>
+        <w:t>.</w:t>
       </w:r>
     </w:p>
     <w:p>
@@ -1580,21 +1540,23 @@
           <w:numId w:val="2"/>
         </w:numPr>
       </w:pPr>
-      <w:proofErr w:type="spellStart"/>
       <w:r>
         <w:t>EasyPHP</w:t>
       </w:r>
-      <w:proofErr w:type="spellEnd"/>
+      <w:r>
+        <w:t xml:space="preserve"> 14.1VC9</w:t>
+      </w:r>
       <w:r>
         <w:t xml:space="preserve"> pour « </w:t>
       </w:r>
-      <w:proofErr w:type="spellStart"/>
-      <w:r>
-        <w:t>hebergeur</w:t>
-      </w:r>
-      <w:proofErr w:type="spellEnd"/>
-      <w:r>
-        <w:t> » local du site et de la BD</w:t>
+      <w:r>
+        <w:t>hébergeur » local</w:t>
+      </w:r>
+      <w:r>
+        <w:t xml:space="preserve"> du site et de la b</w:t>
+      </w:r>
+      <w:r>
+        <w:t>ase de données</w:t>
       </w:r>
     </w:p>
     <w:p>
@@ -1606,7 +1568,13 @@
         </w:numPr>
       </w:pPr>
       <w:r>
-        <w:t>Un poste de travail sous Windows 7</w:t>
+        <w:t xml:space="preserve">Un poste de travail sous </w:t>
+      </w:r>
+      <w:r>
+        <w:t xml:space="preserve">le système d’exploitation </w:t>
+      </w:r>
+      <w:r>
+        <w:t>Windows 7</w:t>
       </w:r>
     </w:p>
     <w:p>
@@ -1618,7 +1586,22 @@
         </w:numPr>
       </w:pPr>
       <w:r>
-        <w:t>Microsoft Word pour la Documentation</w:t>
+        <w:t xml:space="preserve">Microsoft </w:t>
+      </w:r>
+      <w:r>
+        <w:t>O</w:t>
+      </w:r>
+      <w:r>
+        <w:t xml:space="preserve">ffice </w:t>
+      </w:r>
+      <w:r>
+        <w:t>Word</w:t>
+      </w:r>
+      <w:r>
+        <w:t xml:space="preserve"> pour la d</w:t>
+      </w:r>
+      <w:r>
+        <w:t>ocumentation</w:t>
       </w:r>
     </w:p>
     <w:p>
@@ -1630,6 +1613,9 @@
         </w:numPr>
       </w:pPr>
       <w:r>
+        <w:t xml:space="preserve">Google </w:t>
+      </w:r>
+      <w:r>
         <w:t>Chrome comme navigateur Web</w:t>
       </w:r>
     </w:p>
@@ -1642,10 +1628,22 @@
         </w:numPr>
       </w:pPr>
       <w:r>
-        <w:t>Stockage online sur le Drive</w:t>
-      </w:r>
-      <w:r>
-        <w:t xml:space="preserve"> / Git</w:t>
+        <w:t>Stockage online sur le</w:t>
+      </w:r>
+      <w:r>
+        <w:t xml:space="preserve"> Google</w:t>
+      </w:r>
+      <w:r>
+        <w:t xml:space="preserve"> Drive</w:t>
+      </w:r>
+      <w:r>
+        <w:t xml:space="preserve"> &amp;</w:t>
+      </w:r>
+      <w:r>
+        <w:t xml:space="preserve"> </w:t>
+      </w:r>
+      <w:r>
+        <w:t>Git Hub</w:t>
       </w:r>
     </w:p>
     <w:p>
@@ -1658,8 +1656,88 @@
         <w:pStyle w:val="Titre2"/>
       </w:pPr>
       <w:r>
+        <w:t>Détermination de l’arborescence du site et des rubriques</w:t>
+      </w:r>
+    </w:p>
+    <w:p>
+      <w:pPr>
+        <w:pStyle w:val="Paragraphedeliste"/>
+        <w:numPr>
+          <w:ilvl w:val="0"/>
+          <w:numId w:val="2"/>
+        </w:numPr>
+      </w:pPr>
+      <w:r>
+        <w:t>Accueil</w:t>
+      </w:r>
+    </w:p>
+    <w:p>
+      <w:pPr>
+        <w:pStyle w:val="Paragraphedeliste"/>
+        <w:numPr>
+          <w:ilvl w:val="1"/>
+          <w:numId w:val="2"/>
+        </w:numPr>
+      </w:pPr>
+      <w:r>
         <w:lastRenderedPageBreak/>
-        <w:t>Détermination de l’arborescence du site et des rubriques</w:t>
+        <w:t>Images</w:t>
+      </w:r>
+    </w:p>
+    <w:p>
+      <w:pPr>
+        <w:pStyle w:val="Paragraphedeliste"/>
+        <w:numPr>
+          <w:ilvl w:val="1"/>
+          <w:numId w:val="2"/>
+        </w:numPr>
+      </w:pPr>
+      <w:r>
+        <w:t>Vidéos</w:t>
+      </w:r>
+    </w:p>
+    <w:p>
+      <w:pPr>
+        <w:pStyle w:val="Paragraphedeliste"/>
+        <w:numPr>
+          <w:ilvl w:val="1"/>
+          <w:numId w:val="2"/>
+        </w:numPr>
+      </w:pPr>
+      <w:r>
+        <w:t>Blagues</w:t>
+      </w:r>
+    </w:p>
+    <w:p>
+      <w:pPr>
+        <w:pStyle w:val="Paragraphedeliste"/>
+        <w:numPr>
+          <w:ilvl w:val="1"/>
+          <w:numId w:val="2"/>
+        </w:numPr>
+      </w:pPr>
+      <w:r>
+        <w:t>Ajouter</w:t>
+      </w:r>
+    </w:p>
+    <w:p>
+      <w:pPr>
+        <w:pStyle w:val="Paragraphedeliste"/>
+        <w:numPr>
+          <w:ilvl w:val="1"/>
+          <w:numId w:val="2"/>
+        </w:numPr>
+      </w:pPr>
+      <w:r>
+        <w:t>A Propos</w:t>
+      </w:r>
+    </w:p>
+    <w:p>
+      <w:pPr>
+        <w:pStyle w:val="Titre2"/>
+      </w:pPr>
+      <w:r>
+        <w:t>Définition de la charte graphique</w:t>
       </w:r>
     </w:p>
     <w:p>
@@ -1671,7 +1749,7 @@
         </w:numPr>
       </w:pPr>
       <w:r>
-        <w:t>Accueil</w:t>
+        <w:t>Couleurs</w:t>
       </w:r>
     </w:p>
     <w:p>
@@ -1683,7 +1761,10 @@
         </w:numPr>
       </w:pPr>
       <w:r>
-        <w:t>Images</w:t>
+        <w:t xml:space="preserve">Rouge en couleur </w:t>
+      </w:r>
+      <w:r>
+        <w:t>principale</w:t>
       </w:r>
     </w:p>
     <w:p>
@@ -1695,92 +1776,10 @@
         </w:numPr>
       </w:pPr>
       <w:r>
-        <w:t>Vidéos</w:t>
-      </w:r>
-    </w:p>
-    <w:p>
-      <w:pPr>
-        <w:pStyle w:val="Paragraphedeliste"/>
-        <w:numPr>
-          <w:ilvl w:val="1"/>
-          <w:numId w:val="2"/>
-        </w:numPr>
-      </w:pPr>
-      <w:r>
-        <w:t>Blagues</w:t>
-      </w:r>
-    </w:p>
-    <w:p>
-      <w:pPr>
-        <w:pStyle w:val="Paragraphedeliste"/>
-        <w:numPr>
-          <w:ilvl w:val="1"/>
-          <w:numId w:val="2"/>
-        </w:numPr>
-      </w:pPr>
-      <w:r>
-        <w:t>Ajouter</w:t>
-      </w:r>
-    </w:p>
-    <w:p>
-      <w:pPr>
-        <w:pStyle w:val="Paragraphedeliste"/>
-        <w:numPr>
-          <w:ilvl w:val="1"/>
-          <w:numId w:val="2"/>
-        </w:numPr>
-      </w:pPr>
-      <w:r>
-        <w:t>A Propo</w:t>
-      </w:r>
-      <w:bookmarkStart w:id="0" w:name="_GoBack"/>
-      <w:bookmarkEnd w:id="0"/>
-      <w:r>
-        <w:t>s</w:t>
-      </w:r>
-    </w:p>
-    <w:p>
-      <w:pPr>
-        <w:pStyle w:val="Titre2"/>
-      </w:pPr>
-      <w:r>
-        <w:t>Définition de la charte graphique</w:t>
-      </w:r>
-    </w:p>
-    <w:p>
-      <w:pPr>
-        <w:pStyle w:val="Paragraphedeliste"/>
-        <w:numPr>
-          <w:ilvl w:val="0"/>
-          <w:numId w:val="2"/>
-        </w:numPr>
-      </w:pPr>
-      <w:r>
-        <w:t>Couleurs</w:t>
-      </w:r>
-    </w:p>
-    <w:p>
-      <w:pPr>
-        <w:pStyle w:val="Paragraphedeliste"/>
-        <w:numPr>
-          <w:ilvl w:val="1"/>
-          <w:numId w:val="2"/>
-        </w:numPr>
-      </w:pPr>
-      <w:r>
-        <w:t>Rouge en couleur dominante</w:t>
-      </w:r>
-    </w:p>
-    <w:p>
-      <w:pPr>
-        <w:pStyle w:val="Paragraphedeliste"/>
-        <w:numPr>
-          <w:ilvl w:val="1"/>
-          <w:numId w:val="2"/>
-        </w:numPr>
-      </w:pPr>
-      <w:r>
-        <w:t xml:space="preserve">Jaune pour les boutons </w:t>
+        <w:t xml:space="preserve">Jaune </w:t>
+      </w:r>
+      <w:r>
+        <w:t>en couleur secondaire</w:t>
       </w:r>
     </w:p>
     <w:p>
@@ -1892,7 +1891,55 @@
         <w:rPr>
           <w:rFonts w:cs="Arial"/>
         </w:rPr>
-        <w:t>car c’est une police Classique et Professionnelle. Pour les couleurs on a choisi de prendre du rouge et du jaune car ce sont les couleurs de Genève</w:t>
+        <w:t>car c’est une police Classique et</w:t>
+      </w:r>
+      <w:r>
+        <w:rPr>
+          <w:rFonts w:cs="Arial"/>
+        </w:rPr>
+        <w:t xml:space="preserve"> en même temp</w:t>
+      </w:r>
+      <w:r>
+        <w:rPr>
+          <w:rFonts w:cs="Arial"/>
+        </w:rPr>
+        <w:t>s</w:t>
+      </w:r>
+      <w:r>
+        <w:rPr>
+          <w:rFonts w:cs="Arial"/>
+        </w:rPr>
+        <w:t xml:space="preserve"> Professionnelle. Pour les couleurs on a choisi de prendre du rouge et du jaune car ce sont les </w:t>
+      </w:r>
+      <w:r>
+        <w:rPr>
+          <w:rFonts w:cs="Arial"/>
+        </w:rPr>
+        <w:t xml:space="preserve">couleurs principales </w:t>
+      </w:r>
+      <w:r>
+        <w:rPr>
+          <w:rFonts w:cs="Arial"/>
+        </w:rPr>
+        <w:t>de l’écusson de la</w:t>
+      </w:r>
+      <w:r>
+        <w:rPr>
+          <w:rFonts w:cs="Arial"/>
+        </w:rPr>
+        <w:t xml:space="preserve"> ville de</w:t>
+      </w:r>
+      <w:r>
+        <w:rPr>
+          <w:rFonts w:cs="Arial"/>
+        </w:rPr>
+        <w:t xml:space="preserve"> Genève</w:t>
+      </w:r>
+      <w:r>
+        <w:rPr>
+          <w:rFonts w:cs="Arial"/>
+        </w:rPr>
+        <w:t>.</w:t>
       </w:r>
     </w:p>
     <w:p>
@@ -1962,12 +2009,30 @@
       <w:pPr>
         <w:jc w:val="center"/>
       </w:pPr>
+    </w:p>
+    <w:p>
+      <w:pPr>
+        <w:jc w:val="center"/>
+      </w:pPr>
+    </w:p>
+    <w:p>
+      <w:pPr>
+        <w:pStyle w:val="Titre2"/>
+      </w:pPr>
+      <w:r>
+        <w:lastRenderedPageBreak/>
+        <w:t>Dictionnaire de données</w:t>
+      </w:r>
+    </w:p>
+    <w:p>
+      <w:pPr>
+        <w:jc w:val="center"/>
+      </w:pPr>
       <w:r>
         <w:rPr>
           <w:noProof/>
           <w:lang w:eastAsia="fr-CH"/>
         </w:rPr>
-        <w:lastRenderedPageBreak/>
         <w:drawing>
           <wp:inline distT="0" distB="0" distL="0" distR="0" wp14:anchorId="50F5516E" wp14:editId="53F58644">
             <wp:extent cx="5760720" cy="1891863"/>
@@ -2107,6 +2172,7 @@
     <w:p/>
     <w:sectPr>
       <w:headerReference w:type="default" r:id="rId25"/>
+      <w:footerReference w:type="default" r:id="rId26"/>
       <w:pgSz w:w="11906" w:h="16838"/>
       <w:pgMar w:top="1417" w:right="1417" w:bottom="1417" w:left="1417" w:header="708" w:footer="708" w:gutter="0"/>
       <w:cols w:space="708"/>
@@ -2141,6 +2207,140 @@
 </w:endnotes>
 </file>
 
+<file path=word/footer1.xml><?xml version="1.0" encoding="utf-8"?>
+<w:ftr xmlns:wpc="http://schemas.microsoft.com/office/word/2010/wordprocessingCanvas" xmlns:mc="http://schemas.openxmlformats.org/markup-compatibility/2006" xmlns:o="urn:schemas-microsoft-com:office:office" xmlns:r="http://schemas.openxmlformats.org/officeDocument/2006/relationships" xmlns:m="http://schemas.openxmlformats.org/officeDocument/2006/math" xmlns:v="urn:schemas-microsoft-com:vml" xmlns:wp14="http://schemas.microsoft.com/office/word/2010/wordprocessingDrawing" xmlns:wp="http://schemas.openxmlformats.org/drawingml/2006/wordprocessingDrawing" xmlns:w10="urn:schemas-microsoft-com:office:word" xmlns:w="http://schemas.openxmlformats.org/wordprocessingml/2006/main" xmlns:w14="http://schemas.microsoft.com/office/word/2010/wordml" xmlns:wpg="http://schemas.microsoft.com/office/word/2010/wordprocessingGroup" xmlns:wpi="http://schemas.microsoft.com/office/word/2010/wordprocessingInk" xmlns:wne="http://schemas.microsoft.com/office/word/2006/wordml" xmlns:wps="http://schemas.microsoft.com/office/word/2010/wordprocessingShape" mc:Ignorable="w14 wp14">
+  <w:sdt>
+    <w:sdtPr>
+      <w:id w:val="1415979111"/>
+      <w:docPartObj>
+        <w:docPartGallery w:val="Page Numbers (Bottom of Page)"/>
+        <w:docPartUnique/>
+      </w:docPartObj>
+    </w:sdtPr>
+    <w:sdtContent>
+      <w:sdt>
+        <w:sdtPr>
+          <w:id w:val="860082579"/>
+          <w:docPartObj>
+            <w:docPartGallery w:val="Page Numbers (Top of Page)"/>
+            <w:docPartUnique/>
+          </w:docPartObj>
+        </w:sdtPr>
+        <w:sdtContent>
+          <w:p>
+            <w:pPr>
+              <w:pStyle w:val="Pieddepage"/>
+              <w:jc w:val="right"/>
+            </w:pPr>
+            <w:r>
+              <w:rPr>
+                <w:lang w:val="fr-FR"/>
+              </w:rPr>
+              <w:t xml:space="preserve">Page </w:t>
+            </w:r>
+            <w:r>
+              <w:rPr>
+                <w:b/>
+                <w:bCs/>
+                <w:sz w:val="24"/>
+                <w:szCs w:val="24"/>
+              </w:rPr>
+              <w:fldChar w:fldCharType="begin"/>
+            </w:r>
+            <w:r>
+              <w:rPr>
+                <w:b/>
+                <w:bCs/>
+              </w:rPr>
+              <w:instrText>PAGE</w:instrText>
+            </w:r>
+            <w:r>
+              <w:rPr>
+                <w:b/>
+                <w:bCs/>
+                <w:sz w:val="24"/>
+                <w:szCs w:val="24"/>
+              </w:rPr>
+              <w:fldChar w:fldCharType="separate"/>
+            </w:r>
+            <w:r>
+              <w:rPr>
+                <w:b/>
+                <w:bCs/>
+                <w:noProof/>
+              </w:rPr>
+              <w:t>1</w:t>
+            </w:r>
+            <w:r>
+              <w:rPr>
+                <w:b/>
+                <w:bCs/>
+                <w:sz w:val="24"/>
+                <w:szCs w:val="24"/>
+              </w:rPr>
+              <w:fldChar w:fldCharType="end"/>
+            </w:r>
+            <w:r>
+              <w:rPr>
+                <w:lang w:val="fr-FR"/>
+              </w:rPr>
+              <w:t xml:space="preserve"> sur </w:t>
+            </w:r>
+            <w:r>
+              <w:rPr>
+                <w:b/>
+                <w:bCs/>
+                <w:sz w:val="24"/>
+                <w:szCs w:val="24"/>
+              </w:rPr>
+              <w:fldChar w:fldCharType="begin"/>
+            </w:r>
+            <w:r>
+              <w:rPr>
+                <w:b/>
+                <w:bCs/>
+              </w:rPr>
+              <w:instrText>NUMPAGES</w:instrText>
+            </w:r>
+            <w:r>
+              <w:rPr>
+                <w:b/>
+                <w:bCs/>
+                <w:sz w:val="24"/>
+                <w:szCs w:val="24"/>
+              </w:rPr>
+              <w:fldChar w:fldCharType="separate"/>
+            </w:r>
+            <w:r>
+              <w:rPr>
+                <w:b/>
+                <w:bCs/>
+                <w:noProof/>
+              </w:rPr>
+              <w:t>10</w:t>
+            </w:r>
+            <w:r>
+              <w:rPr>
+                <w:b/>
+                <w:bCs/>
+                <w:sz w:val="24"/>
+                <w:szCs w:val="24"/>
+              </w:rPr>
+              <w:fldChar w:fldCharType="end"/>
+            </w:r>
+          </w:p>
+        </w:sdtContent>
+      </w:sdt>
+    </w:sdtContent>
+  </w:sdt>
+  <w:p>
+    <w:pPr>
+      <w:pStyle w:val="Pieddepage"/>
+    </w:pPr>
+  </w:p>
+</w:ftr>
+</file>
+
 <file path=word/footnotes.xml><?xml version="1.0" encoding="utf-8"?>
 <w:footnotes xmlns:wpc="http://schemas.microsoft.com/office/word/2010/wordprocessingCanvas" xmlns:mc="http://schemas.openxmlformats.org/markup-compatibility/2006" xmlns:o="urn:schemas-microsoft-com:office:office" xmlns:r="http://schemas.openxmlformats.org/officeDocument/2006/relationships" xmlns:m="http://schemas.openxmlformats.org/officeDocument/2006/math" xmlns:v="urn:schemas-microsoft-com:vml" xmlns:wp14="http://schemas.microsoft.com/office/word/2010/wordprocessingDrawing" xmlns:wp="http://schemas.openxmlformats.org/drawingml/2006/wordprocessingDrawing" xmlns:w10="urn:schemas-microsoft-com:office:word" xmlns:w="http://schemas.openxmlformats.org/wordprocessingml/2006/main" xmlns:w14="http://schemas.microsoft.com/office/word/2010/wordml" xmlns:wpg="http://schemas.microsoft.com/office/word/2010/wordprocessingGroup" xmlns:wpi="http://schemas.microsoft.com/office/word/2010/wordprocessingInk" xmlns:wne="http://schemas.microsoft.com/office/word/2006/wordml" xmlns:wps="http://schemas.microsoft.com/office/word/2010/wordprocessingShape" mc:Ignorable="w14 wp14">
   <w:footnote w:type="separator" w:id="-1">
@@ -2173,15 +2373,7 @@
       <w:pStyle w:val="En-tte"/>
     </w:pPr>
     <w:r>
-      <w:t xml:space="preserve">Martins de </w:t>
-    </w:r>
-    <w:proofErr w:type="spellStart"/>
-    <w:r>
-      <w:t>Freitas</w:t>
-    </w:r>
-    <w:proofErr w:type="spellEnd"/>
-    <w:r>
-      <w:t xml:space="preserve"> Miguel</w:t>
+      <w:t>Martins de Freitas Miguel</w:t>
     </w:r>
     <w:r>
       <w:tab/>
@@ -2196,7 +2388,22 @@
       <w:tab/>
     </w:r>
     <w:r>
-      <w:t>03.11.2016</w:t>
+      <w:fldChar w:fldCharType="begin"/>
+    </w:r>
+    <w:r>
+      <w:instrText xml:space="preserve"> TIME \@ "dddd d MMMM yyyy" </w:instrText>
+    </w:r>
+    <w:r>
+      <w:fldChar w:fldCharType="separate"/>
+    </w:r>
+    <w:r>
+      <w:rPr>
+        <w:noProof/>
+      </w:rPr>
+      <w:t>jeudi 8 décembre 2016</w:t>
+    </w:r>
+    <w:r>
+      <w:fldChar w:fldCharType="end"/>
     </w:r>
   </w:p>
   <w:p>
@@ -2204,13 +2411,8 @@
       <w:pStyle w:val="En-tte"/>
     </w:pPr>
     <w:r>
-      <w:t xml:space="preserve">Santos Rodrigues </w:t>
+      <w:t>Santos Rodrigues Micaël</w:t>
     </w:r>
-    <w:proofErr w:type="spellStart"/>
-    <w:r>
-      <w:t>Micaël</w:t>
-    </w:r>
-    <w:proofErr w:type="spellEnd"/>
     <w:r>
       <w:tab/>
     </w:r>
@@ -3949,7 +4151,7 @@
 </file>
 
 <file path=customXml/itemProps1.xml><?xml version="1.0" encoding="utf-8"?>
-<ds:datastoreItem xmlns:ds="http://schemas.openxmlformats.org/officeDocument/2006/customXml" ds:itemID="{99AC7C6D-40EE-4E35-8B99-4375DDA0A51A}">
+<ds:datastoreItem xmlns:ds="http://schemas.openxmlformats.org/officeDocument/2006/customXml" ds:itemID="{0184C427-043D-45CE-ABDA-5CF29CFA62A8}">
   <ds:schemaRefs>
     <ds:schemaRef ds:uri="http://schemas.openxmlformats.org/officeDocument/2006/bibliography"/>
   </ds:schemaRefs>

</xml_diff>